<commit_message>
Volvi agregar porque actualice el documento word con la ultima documentación del push a github
</commit_message>
<xml_diff>
--- a/Taller.docx
+++ b/Taller.docx
@@ -179,12 +179,10 @@
         <w:t xml:space="preserve">Usar pandas para inspeccionar las primeras filas con </w:t>
       </w:r>
       <w:proofErr w:type="spellStart"/>
-      <w:proofErr w:type="gramStart"/>
       <w:r>
         <w:t>df.head</w:t>
       </w:r>
       <w:proofErr w:type="spellEnd"/>
-      <w:proofErr w:type="gramEnd"/>
       <w:r>
         <w:t>() y entender la estructura de los datos.</w:t>
       </w:r>
@@ -201,15 +199,7 @@
     <w:p/>
     <w:p>
       <w:r>
-        <w:t xml:space="preserve">Utilicé en el </w:t>
-      </w:r>
-      <w:proofErr w:type="gramStart"/>
-      <w:r>
-        <w:t>código :</w:t>
-      </w:r>
-      <w:proofErr w:type="gramEnd"/>
-      <w:r>
-        <w:t xml:space="preserve"> </w:t>
+        <w:t xml:space="preserve">Utilicé en el código : </w:t>
       </w:r>
       <w:proofErr w:type="spellStart"/>
       <w:r>
@@ -267,30 +257,17 @@
         <w:t>=","</w:t>
       </w:r>
       <w:r>
-        <w:t xml:space="preserve"> </w:t>
-      </w:r>
-      <w:proofErr w:type="gramStart"/>
-      <w:r>
-        <w:t>( Para</w:t>
-      </w:r>
-      <w:proofErr w:type="gramEnd"/>
-      <w:r>
-        <w:t xml:space="preserve"> separar los datos)</w:t>
-      </w:r>
-    </w:p>
-    <w:p>
-      <w:proofErr w:type="spellStart"/>
-      <w:proofErr w:type="gramStart"/>
+        <w:t xml:space="preserve"> ( Para separar los datos)</w:t>
+      </w:r>
+    </w:p>
+    <w:p>
+      <w:proofErr w:type="spellStart"/>
       <w:r>
         <w:t>engine</w:t>
       </w:r>
       <w:proofErr w:type="spellEnd"/>
       <w:r>
-        <w:t xml:space="preserve"> :</w:t>
-      </w:r>
-      <w:proofErr w:type="gramEnd"/>
-      <w:r>
-        <w:t xml:space="preserve"> motor que lo lee</w:t>
+        <w:t xml:space="preserve"> : motor que lo lee</w:t>
       </w:r>
       <w:r>
         <w:t xml:space="preserve"> en este caso Python</w:t>
@@ -311,13 +288,8 @@
     </w:p>
     <w:p>
       <w:r>
-        <w:t xml:space="preserve">Ingresé a </w:t>
-      </w:r>
-      <w:proofErr w:type="gramStart"/>
-      <w:r>
-        <w:t>visual :</w:t>
-      </w:r>
-      <w:proofErr w:type="gramEnd"/>
+        <w:t>Ingresé a visual :</w:t>
+      </w:r>
     </w:p>
     <w:p>
       <w:proofErr w:type="spellStart"/>
@@ -344,32 +316,19 @@
         <w:t xml:space="preserve"> = </w:t>
       </w:r>
       <w:proofErr w:type="spellStart"/>
-      <w:proofErr w:type="gramStart"/>
-      <w:r>
-        <w:t>pd.read</w:t>
-      </w:r>
-      <w:proofErr w:type="gramEnd"/>
-      <w:r>
-        <w:t>_</w:t>
-      </w:r>
-      <w:proofErr w:type="gramStart"/>
+      <w:r>
+        <w:t>pd.read_csv</w:t>
+      </w:r>
+      <w:proofErr w:type="spellEnd"/>
+      <w:r>
+        <w:t>("Perfil_de_morbilidad_20250423 (1).</w:t>
+      </w:r>
+      <w:proofErr w:type="spellStart"/>
       <w:r>
         <w:t>csv</w:t>
       </w:r>
       <w:proofErr w:type="spellEnd"/>
       <w:r>
-        <w:t>(</w:t>
-      </w:r>
-      <w:proofErr w:type="gramEnd"/>
-      <w:r>
-        <w:t>"Perfil_de_morbilidad_20250423 (1).</w:t>
-      </w:r>
-      <w:proofErr w:type="spellStart"/>
-      <w:r>
-        <w:t>csv</w:t>
-      </w:r>
-      <w:proofErr w:type="spellEnd"/>
-      <w:r>
         <w:t xml:space="preserve">", </w:t>
       </w:r>
       <w:proofErr w:type="spellStart"/>
@@ -420,34 +379,22 @@
       </w:r>
     </w:p>
     <w:p>
-      <w:proofErr w:type="gramStart"/>
-      <w:r>
-        <w:t>Utilicé :</w:t>
-      </w:r>
-      <w:proofErr w:type="gramEnd"/>
-      <w:r>
-        <w:t xml:space="preserve"> </w:t>
-      </w:r>
-      <w:proofErr w:type="spellStart"/>
-      <w:proofErr w:type="gramStart"/>
+      <w:r>
+        <w:t xml:space="preserve">Utilicé : </w:t>
+      </w:r>
+      <w:proofErr w:type="spellStart"/>
       <w:r>
         <w:t>print</w:t>
       </w:r>
       <w:proofErr w:type="spellEnd"/>
       <w:r>
-        <w:t>(</w:t>
-      </w:r>
-      <w:proofErr w:type="gramEnd"/>
-      <w:r>
-        <w:t xml:space="preserve">"cabecera para entender los datos\n", </w:t>
-      </w:r>
-      <w:proofErr w:type="spellStart"/>
-      <w:proofErr w:type="gramStart"/>
+        <w:t xml:space="preserve">("cabecera para entender los datos\n", </w:t>
+      </w:r>
+      <w:proofErr w:type="spellStart"/>
       <w:r>
         <w:t>df.head</w:t>
       </w:r>
       <w:proofErr w:type="spellEnd"/>
-      <w:proofErr w:type="gramEnd"/>
       <w:r>
         <w:t>())</w:t>
       </w:r>
@@ -463,33 +410,18 @@
         <w:t>c. Limpiar los datos eliminando duplicados (</w:t>
       </w:r>
       <w:proofErr w:type="spellStart"/>
-      <w:proofErr w:type="gramStart"/>
-      <w:r>
-        <w:t>df.drop</w:t>
-      </w:r>
-      <w:proofErr w:type="gramEnd"/>
-      <w:r>
-        <w:t>_</w:t>
-      </w:r>
-      <w:proofErr w:type="gramStart"/>
-      <w:r>
-        <w:t>duplicates</w:t>
-      </w:r>
-      <w:proofErr w:type="spellEnd"/>
-      <w:r>
-        <w:t>(</w:t>
-      </w:r>
-      <w:proofErr w:type="gramEnd"/>
-      <w:r>
-        <w:t>)) y manejando los valores nulos (</w:t>
-      </w:r>
-      <w:proofErr w:type="spellStart"/>
-      <w:proofErr w:type="gramStart"/>
+      <w:r>
+        <w:t>df.drop_duplicates</w:t>
+      </w:r>
+      <w:proofErr w:type="spellEnd"/>
+      <w:r>
+        <w:t>()) y manejando los valores nulos (</w:t>
+      </w:r>
+      <w:proofErr w:type="spellStart"/>
       <w:r>
         <w:t>df.dropna</w:t>
       </w:r>
       <w:proofErr w:type="spellEnd"/>
-      <w:proofErr w:type="gramEnd"/>
       <w:r>
         <w:t>()).</w:t>
       </w:r>
@@ -512,25 +444,12 @@
         <w:t xml:space="preserve"> = </w:t>
       </w:r>
       <w:proofErr w:type="spellStart"/>
-      <w:proofErr w:type="gramStart"/>
-      <w:r>
-        <w:t>df.drop</w:t>
-      </w:r>
-      <w:proofErr w:type="gramEnd"/>
-      <w:r>
-        <w:t>_</w:t>
-      </w:r>
-      <w:proofErr w:type="gramStart"/>
-      <w:r>
-        <w:t>duplicates</w:t>
-      </w:r>
-      <w:proofErr w:type="spellEnd"/>
-      <w:r>
-        <w:t>(</w:t>
-      </w:r>
-      <w:proofErr w:type="gramEnd"/>
-      <w:r>
-        <w:t>) #elimina duplicados</w:t>
+      <w:r>
+        <w:t>df.drop_duplicates</w:t>
+      </w:r>
+      <w:proofErr w:type="spellEnd"/>
+      <w:r>
+        <w:t>() #elimina duplicados</w:t>
       </w:r>
     </w:p>
     <w:p/>
@@ -544,12 +463,10 @@
         <w:t xml:space="preserve"> = </w:t>
       </w:r>
       <w:proofErr w:type="spellStart"/>
-      <w:proofErr w:type="gramStart"/>
       <w:r>
         <w:t>df.dropna</w:t>
       </w:r>
       <w:proofErr w:type="spellEnd"/>
-      <w:proofErr w:type="gramEnd"/>
       <w:r>
         <w:t>() #elimina datos que contienen al menos un valor nulo (</w:t>
       </w:r>
@@ -565,17 +482,12 @@
     <w:p/>
     <w:p>
       <w:proofErr w:type="spellStart"/>
-      <w:proofErr w:type="gramStart"/>
       <w:r>
         <w:t>print</w:t>
       </w:r>
       <w:proofErr w:type="spellEnd"/>
       <w:r>
-        <w:t>(</w:t>
-      </w:r>
-      <w:proofErr w:type="gramEnd"/>
-      <w:r>
-        <w:t xml:space="preserve">"visualizo datos limpios </w:t>
+        <w:t xml:space="preserve">("visualizo datos limpios </w:t>
       </w:r>
       <w:proofErr w:type="spellStart"/>
       <w:r>
@@ -594,12 +506,10 @@
         <w:t xml:space="preserve"> eliminar duplicados y valor nulo\n", </w:t>
       </w:r>
       <w:proofErr w:type="spellStart"/>
-      <w:proofErr w:type="gramStart"/>
       <w:r>
         <w:t>df.head</w:t>
       </w:r>
       <w:proofErr w:type="spellEnd"/>
-      <w:proofErr w:type="gramEnd"/>
       <w:r>
         <w:t>())</w:t>
       </w:r>
@@ -683,21 +593,13 @@
         <w:t xml:space="preserve"> </w:t>
       </w:r>
       <w:r>
-        <w:t>(</w:t>
-      </w:r>
-      <w:proofErr w:type="gramStart"/>
-      <w:r>
-        <w:t>B</w:t>
+        <w:t>(B</w:t>
       </w:r>
       <w:r>
         <w:t xml:space="preserve">ibliotecas </w:t>
       </w:r>
       <w:r>
-        <w:t xml:space="preserve"> de</w:t>
-      </w:r>
-      <w:proofErr w:type="gramEnd"/>
-      <w:r>
-        <w:t xml:space="preserve"> </w:t>
+        <w:t xml:space="preserve"> de </w:t>
       </w:r>
       <w:r>
         <w:t xml:space="preserve"> Python para la </w:t>
@@ -742,12 +644,10 @@
         <w:t xml:space="preserve"> </w:t>
       </w:r>
       <w:proofErr w:type="spellStart"/>
-      <w:proofErr w:type="gramStart"/>
       <w:r>
         <w:t>matplotlib.pyplot</w:t>
       </w:r>
       <w:proofErr w:type="spellEnd"/>
-      <w:proofErr w:type="gramEnd"/>
       <w:r>
         <w:t xml:space="preserve"> as </w:t>
       </w:r>
@@ -782,12 +682,10 @@
     </w:p>
     <w:p>
       <w:proofErr w:type="spellStart"/>
-      <w:proofErr w:type="gramStart"/>
       <w:r>
         <w:t>plt.figure</w:t>
       </w:r>
       <w:proofErr w:type="spellEnd"/>
-      <w:proofErr w:type="gramEnd"/>
       <w:r>
         <w:t>(</w:t>
       </w:r>
@@ -796,38 +694,26 @@
         <w:t>figsize</w:t>
       </w:r>
       <w:proofErr w:type="spellEnd"/>
-      <w:proofErr w:type="gramStart"/>
-      <w:r>
-        <w:t>=(</w:t>
-      </w:r>
-      <w:proofErr w:type="gramEnd"/>
-      <w:r>
-        <w:t>8, 5))</w:t>
-      </w:r>
-    </w:p>
-    <w:p>
-      <w:proofErr w:type="spellStart"/>
-      <w:proofErr w:type="gramStart"/>
+      <w:r>
+        <w:t>=(8, 5))</w:t>
+      </w:r>
+    </w:p>
+    <w:p>
+      <w:proofErr w:type="spellStart"/>
       <w:r>
         <w:t>sns.histplot</w:t>
       </w:r>
       <w:proofErr w:type="spellEnd"/>
-      <w:proofErr w:type="gramEnd"/>
       <w:r>
         <w:t>(</w:t>
       </w:r>
       <w:proofErr w:type="spellStart"/>
-      <w:proofErr w:type="gramStart"/>
       <w:r>
         <w:t>df</w:t>
       </w:r>
       <w:proofErr w:type="spellEnd"/>
       <w:r>
-        <w:t>[</w:t>
-      </w:r>
-      <w:proofErr w:type="gramEnd"/>
-      <w:r>
-        <w:t xml:space="preserve">"EDAD DE ATENCION (AÑOS)"], </w:t>
+        <w:t xml:space="preserve">["EDAD DE ATENCION (AÑOS)"], </w:t>
       </w:r>
       <w:proofErr w:type="spellStart"/>
       <w:r>
@@ -848,61 +734,51 @@
     </w:p>
     <w:p>
       <w:proofErr w:type="spellStart"/>
-      <w:proofErr w:type="gramStart"/>
       <w:r>
         <w:t>plt.title</w:t>
       </w:r>
       <w:proofErr w:type="spellEnd"/>
-      <w:proofErr w:type="gramEnd"/>
       <w:r>
         <w:t>("Distribución de edades de atención")</w:t>
       </w:r>
     </w:p>
     <w:p>
       <w:proofErr w:type="spellStart"/>
-      <w:proofErr w:type="gramStart"/>
       <w:r>
         <w:t>plt.xlabel</w:t>
       </w:r>
       <w:proofErr w:type="spellEnd"/>
-      <w:proofErr w:type="gramEnd"/>
       <w:r>
         <w:t>("Edad")</w:t>
       </w:r>
     </w:p>
     <w:p>
       <w:proofErr w:type="spellStart"/>
-      <w:proofErr w:type="gramStart"/>
       <w:r>
         <w:lastRenderedPageBreak/>
         <w:t>plt.ylabel</w:t>
       </w:r>
       <w:proofErr w:type="spellEnd"/>
-      <w:proofErr w:type="gramEnd"/>
       <w:r>
         <w:t>("Frecuencia")</w:t>
       </w:r>
     </w:p>
     <w:p>
       <w:proofErr w:type="spellStart"/>
-      <w:proofErr w:type="gramStart"/>
       <w:r>
         <w:t>plt.grid</w:t>
       </w:r>
       <w:proofErr w:type="spellEnd"/>
-      <w:proofErr w:type="gramEnd"/>
       <w:r>
         <w:t>(True)</w:t>
       </w:r>
     </w:p>
     <w:p>
       <w:proofErr w:type="spellStart"/>
-      <w:proofErr w:type="gramStart"/>
       <w:r>
         <w:t>plt.show</w:t>
       </w:r>
       <w:proofErr w:type="spellEnd"/>
-      <w:proofErr w:type="gramEnd"/>
       <w:r>
         <w:t>()</w:t>
       </w:r>
@@ -1049,17 +925,12 @@
         <w:t xml:space="preserve"> = </w:t>
       </w:r>
       <w:proofErr w:type="spellStart"/>
-      <w:proofErr w:type="gramStart"/>
       <w:r>
         <w:t>df</w:t>
       </w:r>
       <w:proofErr w:type="spellEnd"/>
       <w:r>
-        <w:t>[</w:t>
-      </w:r>
-      <w:proofErr w:type="gramEnd"/>
-      <w:r>
-        <w:t>"NOMBRE DEL DIAGNOSTICO"].</w:t>
+        <w:t>["NOMBRE DEL DIAGNOSTICO"].</w:t>
       </w:r>
       <w:proofErr w:type="spellStart"/>
       <w:r>
@@ -1067,124 +938,89 @@
       </w:r>
       <w:proofErr w:type="spellEnd"/>
       <w:r>
+        <w:t>().head(10)</w:t>
+      </w:r>
+    </w:p>
+    <w:p>
+      <w:proofErr w:type="spellStart"/>
+      <w:r>
+        <w:t>plt.figure</w:t>
+      </w:r>
+      <w:proofErr w:type="spellEnd"/>
+      <w:r>
         <w:t>(</w:t>
       </w:r>
-      <w:proofErr w:type="gramStart"/>
-      <w:r>
-        <w:t>).head</w:t>
-      </w:r>
-      <w:proofErr w:type="gramEnd"/>
-      <w:r>
-        <w:t>(10)</w:t>
-      </w:r>
-    </w:p>
-    <w:p>
-      <w:proofErr w:type="spellStart"/>
-      <w:proofErr w:type="gramStart"/>
-      <w:r>
-        <w:t>plt.figure</w:t>
-      </w:r>
-      <w:proofErr w:type="spellEnd"/>
-      <w:proofErr w:type="gramEnd"/>
-      <w:r>
-        <w:t>(</w:t>
-      </w:r>
       <w:proofErr w:type="spellStart"/>
       <w:r>
         <w:t>figsize</w:t>
       </w:r>
       <w:proofErr w:type="spellEnd"/>
-      <w:proofErr w:type="gramStart"/>
-      <w:r>
-        <w:t>=(</w:t>
-      </w:r>
-      <w:proofErr w:type="gramEnd"/>
-      <w:r>
-        <w:t>10, 6))</w:t>
-      </w:r>
-    </w:p>
-    <w:p>
-      <w:proofErr w:type="spellStart"/>
-      <w:proofErr w:type="gramStart"/>
+      <w:r>
+        <w:t>=(10, 6))</w:t>
+      </w:r>
+    </w:p>
+    <w:p>
+      <w:proofErr w:type="spellStart"/>
       <w:r>
         <w:t>sns.barplot</w:t>
       </w:r>
       <w:proofErr w:type="spellEnd"/>
-      <w:proofErr w:type="gramEnd"/>
       <w:r>
         <w:t>(x=</w:t>
       </w:r>
       <w:proofErr w:type="spellStart"/>
       <w:r>
-        <w:t>top_</w:t>
-      </w:r>
-      <w:proofErr w:type="gramStart"/>
-      <w:r>
-        <w:t>diagnosticos.values</w:t>
-      </w:r>
-      <w:proofErr w:type="spellEnd"/>
-      <w:proofErr w:type="gramEnd"/>
+        <w:t>top_diagnosticos.values</w:t>
+      </w:r>
+      <w:proofErr w:type="spellEnd"/>
       <w:r>
         <w:t>, y=</w:t>
       </w:r>
       <w:proofErr w:type="spellStart"/>
       <w:r>
-        <w:t>top_</w:t>
-      </w:r>
-      <w:proofErr w:type="gramStart"/>
-      <w:r>
-        <w:t>diagnosticos.index</w:t>
-      </w:r>
-      <w:proofErr w:type="spellEnd"/>
-      <w:proofErr w:type="gramEnd"/>
+        <w:t>top_diagnosticos.index</w:t>
+      </w:r>
+      <w:proofErr w:type="spellEnd"/>
       <w:r>
         <w:t>)</w:t>
       </w:r>
     </w:p>
     <w:p>
       <w:proofErr w:type="spellStart"/>
-      <w:proofErr w:type="gramStart"/>
       <w:r>
         <w:t>plt.title</w:t>
       </w:r>
       <w:proofErr w:type="spellEnd"/>
-      <w:proofErr w:type="gramEnd"/>
       <w:r>
         <w:t>("10 Diagnósticos más frecuentes")</w:t>
       </w:r>
     </w:p>
     <w:p>
       <w:proofErr w:type="spellStart"/>
-      <w:proofErr w:type="gramStart"/>
       <w:r>
         <w:t>plt.xlabel</w:t>
       </w:r>
       <w:proofErr w:type="spellEnd"/>
-      <w:proofErr w:type="gramEnd"/>
       <w:r>
         <w:t>("Número de casos")</w:t>
       </w:r>
     </w:p>
     <w:p>
       <w:proofErr w:type="spellStart"/>
-      <w:proofErr w:type="gramStart"/>
       <w:r>
         <w:t>plt.ylabel</w:t>
       </w:r>
       <w:proofErr w:type="spellEnd"/>
-      <w:proofErr w:type="gramEnd"/>
       <w:r>
         <w:t>("Diagnóstico")</w:t>
       </w:r>
     </w:p>
     <w:p>
       <w:proofErr w:type="spellStart"/>
-      <w:proofErr w:type="gramStart"/>
       <w:r>
         <w:t>plt.show</w:t>
       </w:r>
       <w:proofErr w:type="spellEnd"/>
-      <w:proofErr w:type="gramEnd"/>
       <w:r>
         <w:t>()</w:t>
       </w:r>
@@ -1252,31 +1088,15 @@
           <w:b/>
           <w:bCs/>
         </w:rPr>
-        <w:t>value_</w:t>
-      </w:r>
-      <w:proofErr w:type="gramStart"/>
+        <w:t>value_counts</w:t>
+      </w:r>
+      <w:proofErr w:type="spellEnd"/>
       <w:r>
         <w:rPr>
           <w:b/>
           <w:bCs/>
         </w:rPr>
-        <w:t>counts</w:t>
-      </w:r>
-      <w:proofErr w:type="spellEnd"/>
-      <w:r>
-        <w:rPr>
-          <w:b/>
-          <w:bCs/>
-        </w:rPr>
-        <w:t>(</w:t>
-      </w:r>
-      <w:proofErr w:type="gramEnd"/>
-      <w:r>
-        <w:rPr>
-          <w:b/>
-          <w:bCs/>
-        </w:rPr>
-        <w:t>)</w:t>
+        <w:t>()</w:t>
       </w:r>
       <w:r>
         <w:t xml:space="preserve"> lo que va a hacer es traerme la información de cuantas </w:t>
@@ -1337,30 +1157,17 @@
       </w:r>
       <w:proofErr w:type="spellEnd"/>
       <w:r>
-        <w:t xml:space="preserve"> </w:t>
-      </w:r>
-      <w:proofErr w:type="gramStart"/>
-      <w:r>
-        <w:t>BI :</w:t>
-      </w:r>
-      <w:proofErr w:type="gramEnd"/>
-    </w:p>
-    <w:p>
-      <w:proofErr w:type="spellStart"/>
-      <w:r>
-        <w:t>df.to_</w:t>
-      </w:r>
-      <w:proofErr w:type="gramStart"/>
-      <w:r>
-        <w:t>csv</w:t>
-      </w:r>
-      <w:proofErr w:type="spellEnd"/>
-      <w:r>
-        <w:t>(</w:t>
-      </w:r>
-      <w:proofErr w:type="gramEnd"/>
-      <w:r>
-        <w:t>"</w:t>
+        <w:t xml:space="preserve"> BI :</w:t>
+      </w:r>
+    </w:p>
+    <w:p>
+      <w:proofErr w:type="spellStart"/>
+      <w:r>
+        <w:t>df.to_csv</w:t>
+      </w:r>
+      <w:proofErr w:type="spellEnd"/>
+      <w:r>
+        <w:t>("</w:t>
       </w:r>
       <w:r>
         <w:t>perfil_morbilidad_3.</w:t>
@@ -1418,12 +1225,10 @@
         <w:t xml:space="preserve"> </w:t>
       </w:r>
       <w:proofErr w:type="spellStart"/>
-      <w:proofErr w:type="gramStart"/>
       <w:r>
         <w:t>matplotlib.pyplot</w:t>
       </w:r>
       <w:proofErr w:type="spellEnd"/>
-      <w:proofErr w:type="gramEnd"/>
       <w:r>
         <w:t xml:space="preserve"> as </w:t>
       </w:r>
@@ -1458,12 +1263,10 @@
     </w:p>
     <w:p>
       <w:proofErr w:type="spellStart"/>
-      <w:proofErr w:type="gramStart"/>
       <w:r>
         <w:t>sns.countplot</w:t>
       </w:r>
       <w:proofErr w:type="spellEnd"/>
-      <w:proofErr w:type="gramEnd"/>
       <w:r>
         <w:t>(data=</w:t>
       </w:r>
@@ -1484,17 +1287,12 @@
         <w:t>=</w:t>
       </w:r>
       <w:proofErr w:type="spellStart"/>
-      <w:proofErr w:type="gramStart"/>
       <w:r>
         <w:t>df</w:t>
       </w:r>
       <w:proofErr w:type="spellEnd"/>
       <w:r>
-        <w:t>[</w:t>
-      </w:r>
-      <w:proofErr w:type="gramEnd"/>
-      <w:r>
-        <w:t>"UNIDAD FUNCIONAL"].</w:t>
+        <w:t>["UNIDAD FUNCIONAL"].</w:t>
       </w:r>
       <w:proofErr w:type="spellStart"/>
       <w:r>
@@ -1502,97 +1300,63 @@
       </w:r>
       <w:proofErr w:type="spellEnd"/>
       <w:r>
-        <w:t>(</w:t>
-      </w:r>
-      <w:proofErr w:type="gramStart"/>
-      <w:r>
-        <w:t>).head</w:t>
-      </w:r>
-      <w:proofErr w:type="gramEnd"/>
-      <w:r>
-        <w:t>(10</w:t>
-      </w:r>
-      <w:proofErr w:type="gramStart"/>
-      <w:r>
-        <w:t>).</w:t>
+        <w:t>().head(10).</w:t>
       </w:r>
       <w:proofErr w:type="spellStart"/>
       <w:r>
         <w:t>index</w:t>
       </w:r>
       <w:proofErr w:type="spellEnd"/>
-      <w:proofErr w:type="gramEnd"/>
       <w:r>
         <w:t>)</w:t>
       </w:r>
     </w:p>
     <w:p>
       <w:proofErr w:type="spellStart"/>
-      <w:proofErr w:type="gramStart"/>
       <w:r>
         <w:t>plt.title</w:t>
       </w:r>
       <w:proofErr w:type="spellEnd"/>
-      <w:proofErr w:type="gramEnd"/>
       <w:r>
         <w:t>("Consultas por unidad funcional")</w:t>
       </w:r>
     </w:p>
     <w:p>
       <w:proofErr w:type="spellStart"/>
-      <w:proofErr w:type="gramStart"/>
       <w:r>
         <w:t>plt.xlabel</w:t>
       </w:r>
       <w:proofErr w:type="spellEnd"/>
-      <w:proofErr w:type="gramEnd"/>
       <w:r>
         <w:t>("Número de casos")</w:t>
       </w:r>
     </w:p>
     <w:p>
       <w:proofErr w:type="spellStart"/>
-      <w:proofErr w:type="gramStart"/>
       <w:r>
         <w:t>plt.ylabel</w:t>
       </w:r>
       <w:proofErr w:type="spellEnd"/>
-      <w:proofErr w:type="gramEnd"/>
       <w:r>
         <w:t>("Unidad funcional")</w:t>
       </w:r>
     </w:p>
     <w:p>
       <w:proofErr w:type="spellStart"/>
-      <w:proofErr w:type="gramStart"/>
-      <w:r>
-        <w:t>plt.tight</w:t>
-      </w:r>
-      <w:proofErr w:type="gramEnd"/>
-      <w:r>
-        <w:t>_</w:t>
-      </w:r>
-      <w:proofErr w:type="gramStart"/>
-      <w:r>
-        <w:t>layout</w:t>
-      </w:r>
-      <w:proofErr w:type="spellEnd"/>
-      <w:r>
-        <w:t>(</w:t>
-      </w:r>
-      <w:proofErr w:type="gramEnd"/>
-      <w:r>
-        <w:t>)</w:t>
-      </w:r>
-    </w:p>
-    <w:p>
-      <w:proofErr w:type="spellStart"/>
-      <w:proofErr w:type="gramStart"/>
+      <w:r>
+        <w:t>plt.tight_layout</w:t>
+      </w:r>
+      <w:proofErr w:type="spellEnd"/>
+      <w:r>
+        <w:t>()</w:t>
+      </w:r>
+    </w:p>
+    <w:p>
+      <w:proofErr w:type="spellStart"/>
       <w:r>
         <w:t>plt.show</w:t>
       </w:r>
       <w:proofErr w:type="spellEnd"/>
-      <w:proofErr w:type="gramEnd"/>
       <w:r>
         <w:t>()</w:t>
       </w:r>
@@ -1687,15 +1451,7 @@
     <w:p>
       <w:r>
         <w:br/>
-        <w:t xml:space="preserve">A </w:t>
-      </w:r>
-      <w:proofErr w:type="gramStart"/>
-      <w:r>
-        <w:t>continuación</w:t>
-      </w:r>
-      <w:proofErr w:type="gramEnd"/>
-      <w:r>
-        <w:t xml:space="preserve"> se presenta una validación adicional de las hipótesis planteadas en cada gráfico, basadas en datos estadísticos reales y literatura académica sobre salud pública:</w:t>
+        <w:t>A continuación se presenta una validación adicional de las hipótesis planteadas en cada gráfico, basadas en datos estadísticos reales y literatura académica sobre salud pública:</w:t>
       </w:r>
       <w:r>
         <w:br/>
@@ -1730,21 +1486,16 @@
       </w:r>
     </w:p>
     <w:p>
-      <w:proofErr w:type="gramStart"/>
-      <w:r>
-        <w:t>De acuerdo al</w:t>
-      </w:r>
-      <w:proofErr w:type="gramEnd"/>
-      <w:r>
-        <w:t xml:space="preserve"> </w:t>
-      </w:r>
-      <w:proofErr w:type="gramStart"/>
-      <w:r>
-        <w:t>articulo :</w:t>
-      </w:r>
-      <w:proofErr w:type="gramEnd"/>
-      <w:r>
-        <w:t xml:space="preserve"> </w:t>
+      <w:r>
+        <w:t xml:space="preserve">De acuerdo al </w:t>
+      </w:r>
+      <w:proofErr w:type="spellStart"/>
+      <w:r>
+        <w:t>articulo</w:t>
+      </w:r>
+      <w:proofErr w:type="spellEnd"/>
+      <w:r>
+        <w:t xml:space="preserve"> : </w:t>
       </w:r>
       <w:hyperlink r:id="rId12" w:history="1">
         <w:r>
@@ -1772,13 +1523,8 @@
       </w:r>
     </w:p>
     <w:p>
-      <w:proofErr w:type="gramStart"/>
-      <w:r>
-        <w:t>De acuerdo al</w:t>
-      </w:r>
-      <w:proofErr w:type="gramEnd"/>
-      <w:r>
-        <w:t xml:space="preserve"> </w:t>
+      <w:r>
+        <w:t xml:space="preserve">De acuerdo al </w:t>
       </w:r>
       <w:proofErr w:type="spellStart"/>
       <w:r>
@@ -2149,6 +1895,338 @@
       </w:r>
       <w:r>
         <w:br/>
+      </w:r>
+    </w:p>
+    <w:p/>
+    <w:p>
+      <w:r>
+        <w:t xml:space="preserve">Para subir archivos y códigos a </w:t>
+      </w:r>
+      <w:proofErr w:type="spellStart"/>
+      <w:r>
+        <w:t>github</w:t>
+      </w:r>
+      <w:proofErr w:type="spellEnd"/>
+      <w:r>
+        <w:t xml:space="preserve"> inicializo en GIT.</w:t>
+      </w:r>
+    </w:p>
+    <w:p>
+      <w:r>
+        <w:rPr>
+          <w:noProof/>
+        </w:rPr>
+        <w:drawing>
+          <wp:inline distT="0" distB="0" distL="0" distR="0" wp14:anchorId="7359DA5E" wp14:editId="1284951E">
+            <wp:extent cx="5612130" cy="3503930"/>
+            <wp:effectExtent l="0" t="0" r="7620" b="1270"/>
+            <wp:docPr id="907442531" name="Imagen 1"/>
+            <wp:cNvGraphicFramePr>
+              <a:graphicFrameLocks xmlns:a="http://schemas.openxmlformats.org/drawingml/2006/main" noChangeAspect="1"/>
+            </wp:cNvGraphicFramePr>
+            <a:graphic xmlns:a="http://schemas.openxmlformats.org/drawingml/2006/main">
+              <a:graphicData uri="http://schemas.openxmlformats.org/drawingml/2006/picture">
+                <pic:pic xmlns:pic="http://schemas.openxmlformats.org/drawingml/2006/picture">
+                  <pic:nvPicPr>
+                    <pic:cNvPr id="907442531" name=""/>
+                    <pic:cNvPicPr/>
+                  </pic:nvPicPr>
+                  <pic:blipFill>
+                    <a:blip r:embed="rId16"/>
+                    <a:stretch>
+                      <a:fillRect/>
+                    </a:stretch>
+                  </pic:blipFill>
+                  <pic:spPr>
+                    <a:xfrm>
+                      <a:off x="0" y="0"/>
+                      <a:ext cx="5612130" cy="3503930"/>
+                    </a:xfrm>
+                    <a:prstGeom prst="rect">
+                      <a:avLst/>
+                    </a:prstGeom>
+                  </pic:spPr>
+                </pic:pic>
+              </a:graphicData>
+            </a:graphic>
+          </wp:inline>
+        </w:drawing>
+      </w:r>
+    </w:p>
+    <w:p/>
+    <w:p/>
+    <w:p>
+      <w:r>
+        <w:rPr>
+          <w:noProof/>
+        </w:rPr>
+        <w:drawing>
+          <wp:inline distT="0" distB="0" distL="0" distR="0" wp14:anchorId="2479009C" wp14:editId="27CDF00C">
+            <wp:extent cx="5612130" cy="3516630"/>
+            <wp:effectExtent l="0" t="0" r="7620" b="7620"/>
+            <wp:docPr id="540996024" name="Imagen 1"/>
+            <wp:cNvGraphicFramePr>
+              <a:graphicFrameLocks xmlns:a="http://schemas.openxmlformats.org/drawingml/2006/main" noChangeAspect="1"/>
+            </wp:cNvGraphicFramePr>
+            <a:graphic xmlns:a="http://schemas.openxmlformats.org/drawingml/2006/main">
+              <a:graphicData uri="http://schemas.openxmlformats.org/drawingml/2006/picture">
+                <pic:pic xmlns:pic="http://schemas.openxmlformats.org/drawingml/2006/picture">
+                  <pic:nvPicPr>
+                    <pic:cNvPr id="540996024" name=""/>
+                    <pic:cNvPicPr/>
+                  </pic:nvPicPr>
+                  <pic:blipFill>
+                    <a:blip r:embed="rId17"/>
+                    <a:stretch>
+                      <a:fillRect/>
+                    </a:stretch>
+                  </pic:blipFill>
+                  <pic:spPr>
+                    <a:xfrm>
+                      <a:off x="0" y="0"/>
+                      <a:ext cx="5612130" cy="3516630"/>
+                    </a:xfrm>
+                    <a:prstGeom prst="rect">
+                      <a:avLst/>
+                    </a:prstGeom>
+                  </pic:spPr>
+                </pic:pic>
+              </a:graphicData>
+            </a:graphic>
+          </wp:inline>
+        </w:drawing>
+      </w:r>
+      <w:r>
+        <w:t xml:space="preserve">El </w:t>
+      </w:r>
+      <w:proofErr w:type="spellStart"/>
+      <w:r>
+        <w:t>git</w:t>
+      </w:r>
+      <w:proofErr w:type="spellEnd"/>
+      <w:r>
+        <w:t xml:space="preserve"> </w:t>
+      </w:r>
+      <w:proofErr w:type="spellStart"/>
+      <w:r>
+        <w:t>add</w:t>
+      </w:r>
+      <w:proofErr w:type="spellEnd"/>
+      <w:r>
+        <w:t xml:space="preserve">.  Sube todos los archivos en la carpeta. </w:t>
+      </w:r>
+    </w:p>
+    <w:p/>
+    <w:p>
+      <w:r>
+        <w:t>Dejo mi comentario de los cambios que hice:</w:t>
+      </w:r>
+    </w:p>
+    <w:p>
+      <w:r>
+        <w:rPr>
+          <w:noProof/>
+        </w:rPr>
+        <w:drawing>
+          <wp:inline distT="0" distB="0" distL="0" distR="0" wp14:anchorId="1E4D8397" wp14:editId="701F1147">
+            <wp:extent cx="5612130" cy="478790"/>
+            <wp:effectExtent l="0" t="0" r="7620" b="0"/>
+            <wp:docPr id="1398100680" name="Imagen 1"/>
+            <wp:cNvGraphicFramePr>
+              <a:graphicFrameLocks xmlns:a="http://schemas.openxmlformats.org/drawingml/2006/main" noChangeAspect="1"/>
+            </wp:cNvGraphicFramePr>
+            <a:graphic xmlns:a="http://schemas.openxmlformats.org/drawingml/2006/main">
+              <a:graphicData uri="http://schemas.openxmlformats.org/drawingml/2006/picture">
+                <pic:pic xmlns:pic="http://schemas.openxmlformats.org/drawingml/2006/picture">
+                  <pic:nvPicPr>
+                    <pic:cNvPr id="1398100680" name=""/>
+                    <pic:cNvPicPr/>
+                  </pic:nvPicPr>
+                  <pic:blipFill>
+                    <a:blip r:embed="rId18"/>
+                    <a:stretch>
+                      <a:fillRect/>
+                    </a:stretch>
+                  </pic:blipFill>
+                  <pic:spPr>
+                    <a:xfrm>
+                      <a:off x="0" y="0"/>
+                      <a:ext cx="5612130" cy="478790"/>
+                    </a:xfrm>
+                    <a:prstGeom prst="rect">
+                      <a:avLst/>
+                    </a:prstGeom>
+                  </pic:spPr>
+                </pic:pic>
+              </a:graphicData>
+            </a:graphic>
+          </wp:inline>
+        </w:drawing>
+      </w:r>
+    </w:p>
+    <w:p>
+      <w:r>
+        <w:t>Se encuentra en mi local la información :</w:t>
+      </w:r>
+    </w:p>
+    <w:p>
+      <w:r>
+        <w:lastRenderedPageBreak/>
+        <w:drawing>
+          <wp:inline distT="0" distB="0" distL="0" distR="0" wp14:anchorId="780087FB" wp14:editId="27B5B328">
+            <wp:extent cx="5612130" cy="3041650"/>
+            <wp:effectExtent l="0" t="0" r="7620" b="6350"/>
+            <wp:docPr id="1386483521" name="Imagen 1"/>
+            <wp:cNvGraphicFramePr>
+              <a:graphicFrameLocks xmlns:a="http://schemas.openxmlformats.org/drawingml/2006/main" noChangeAspect="1"/>
+            </wp:cNvGraphicFramePr>
+            <a:graphic xmlns:a="http://schemas.openxmlformats.org/drawingml/2006/main">
+              <a:graphicData uri="http://schemas.openxmlformats.org/drawingml/2006/picture">
+                <pic:pic xmlns:pic="http://schemas.openxmlformats.org/drawingml/2006/picture">
+                  <pic:nvPicPr>
+                    <pic:cNvPr id="1386483521" name=""/>
+                    <pic:cNvPicPr/>
+                  </pic:nvPicPr>
+                  <pic:blipFill>
+                    <a:blip r:embed="rId19"/>
+                    <a:stretch>
+                      <a:fillRect/>
+                    </a:stretch>
+                  </pic:blipFill>
+                  <pic:spPr>
+                    <a:xfrm>
+                      <a:off x="0" y="0"/>
+                      <a:ext cx="5612130" cy="3041650"/>
+                    </a:xfrm>
+                    <a:prstGeom prst="rect">
+                      <a:avLst/>
+                    </a:prstGeom>
+                  </pic:spPr>
+                </pic:pic>
+              </a:graphicData>
+            </a:graphic>
+          </wp:inline>
+        </w:drawing>
+      </w:r>
+    </w:p>
+    <w:p/>
+    <w:p>
+      <w:r>
+        <w:t xml:space="preserve">La rama es </w:t>
+      </w:r>
+      <w:proofErr w:type="spellStart"/>
+      <w:r>
+        <w:t>main</w:t>
+      </w:r>
+      <w:proofErr w:type="spellEnd"/>
+      <w:r>
+        <w:t xml:space="preserve">. </w:t>
+      </w:r>
+    </w:p>
+    <w:p>
+      <w:r>
+        <w:t xml:space="preserve">Aquí ya </w:t>
+      </w:r>
+      <w:proofErr w:type="spellStart"/>
+      <w:r>
+        <w:t>esta</w:t>
+      </w:r>
+      <w:proofErr w:type="spellEnd"/>
+      <w:r>
+        <w:t xml:space="preserve"> subido.</w:t>
+      </w:r>
+    </w:p>
+    <w:p>
+      <w:r>
+        <w:drawing>
+          <wp:inline distT="0" distB="0" distL="0" distR="0" wp14:anchorId="6EDC7F1C" wp14:editId="1C0551A1">
+            <wp:extent cx="5464013" cy="3093988"/>
+            <wp:effectExtent l="0" t="0" r="3810" b="0"/>
+            <wp:docPr id="1845777561" name="Imagen 1"/>
+            <wp:cNvGraphicFramePr>
+              <a:graphicFrameLocks xmlns:a="http://schemas.openxmlformats.org/drawingml/2006/main" noChangeAspect="1"/>
+            </wp:cNvGraphicFramePr>
+            <a:graphic xmlns:a="http://schemas.openxmlformats.org/drawingml/2006/main">
+              <a:graphicData uri="http://schemas.openxmlformats.org/drawingml/2006/picture">
+                <pic:pic xmlns:pic="http://schemas.openxmlformats.org/drawingml/2006/picture">
+                  <pic:nvPicPr>
+                    <pic:cNvPr id="1845777561" name=""/>
+                    <pic:cNvPicPr/>
+                  </pic:nvPicPr>
+                  <pic:blipFill>
+                    <a:blip r:embed="rId20"/>
+                    <a:stretch>
+                      <a:fillRect/>
+                    </a:stretch>
+                  </pic:blipFill>
+                  <pic:spPr>
+                    <a:xfrm>
+                      <a:off x="0" y="0"/>
+                      <a:ext cx="5464013" cy="3093988"/>
+                    </a:xfrm>
+                    <a:prstGeom prst="rect">
+                      <a:avLst/>
+                    </a:prstGeom>
+                  </pic:spPr>
+                </pic:pic>
+              </a:graphicData>
+            </a:graphic>
+          </wp:inline>
+        </w:drawing>
+      </w:r>
+    </w:p>
+    <w:p/>
+    <w:p>
+      <w:r>
+        <w:lastRenderedPageBreak/>
+        <w:drawing>
+          <wp:inline distT="0" distB="0" distL="0" distR="0" wp14:anchorId="063C4C3A" wp14:editId="018EE367">
+            <wp:extent cx="5612130" cy="3173095"/>
+            <wp:effectExtent l="0" t="0" r="7620" b="8255"/>
+            <wp:docPr id="1419827463" name="Imagen 1"/>
+            <wp:cNvGraphicFramePr>
+              <a:graphicFrameLocks xmlns:a="http://schemas.openxmlformats.org/drawingml/2006/main" noChangeAspect="1"/>
+            </wp:cNvGraphicFramePr>
+            <a:graphic xmlns:a="http://schemas.openxmlformats.org/drawingml/2006/main">
+              <a:graphicData uri="http://schemas.openxmlformats.org/drawingml/2006/picture">
+                <pic:pic xmlns:pic="http://schemas.openxmlformats.org/drawingml/2006/picture">
+                  <pic:nvPicPr>
+                    <pic:cNvPr id="1419827463" name=""/>
+                    <pic:cNvPicPr/>
+                  </pic:nvPicPr>
+                  <pic:blipFill>
+                    <a:blip r:embed="rId21"/>
+                    <a:stretch>
+                      <a:fillRect/>
+                    </a:stretch>
+                  </pic:blipFill>
+                  <pic:spPr>
+                    <a:xfrm>
+                      <a:off x="0" y="0"/>
+                      <a:ext cx="5612130" cy="3173095"/>
+                    </a:xfrm>
+                    <a:prstGeom prst="rect">
+                      <a:avLst/>
+                    </a:prstGeom>
+                  </pic:spPr>
+                </pic:pic>
+              </a:graphicData>
+            </a:graphic>
+          </wp:inline>
+        </w:drawing>
+      </w:r>
+    </w:p>
+    <w:p>
+      <w:r>
+        <w:t xml:space="preserve">Esto es en </w:t>
+      </w:r>
+      <w:proofErr w:type="spellStart"/>
+      <w:r>
+        <w:t>github</w:t>
+      </w:r>
+      <w:proofErr w:type="spellEnd"/>
+      <w:r>
+        <w:t xml:space="preserve">. </w:t>
       </w:r>
     </w:p>
     <w:sectPr>

</xml_diff>